<commit_message>
Lab 05 and Lob 06 changes (read desc)
change input method for both to utilize a function, fixed multithreading removing mutex, cleaned up code, making render method make use of State rather then the main loop.
</commit_message>
<xml_diff>
--- a/04c - Lab - Data Structure Basics/Lab 4/Lab Report 04.docx
+++ b/04c - Lab - Data Structure Basics/Lab 4/Lab Report 04.docx
@@ -43,7 +43,17 @@
       </w:r>
     </w:p>
     <w:p>
-      <w:r>
+      <w:pPr>
+        <w:rPr>
+          <w:b/>
+          <w:bCs/>
+        </w:rPr>
+      </w:pPr>
+      <w:r>
+        <w:rPr>
+          <w:b/>
+          <w:bCs/>
+        </w:rPr>
         <w:t>Q.1.1 What do the &lt; and &gt; mean or indicate?</w:t>
       </w:r>
     </w:p>
@@ -53,7 +63,17 @@
       </w:r>
     </w:p>
     <w:p>
-      <w:r>
+      <w:pPr>
+        <w:rPr>
+          <w:b/>
+          <w:bCs/>
+        </w:rPr>
+      </w:pPr>
+      <w:r>
+        <w:rPr>
+          <w:b/>
+          <w:bCs/>
+        </w:rPr>
         <w:t>Q.1.2 Why don't we need to write std:array here? (Is this good?)</w:t>
       </w:r>
     </w:p>
@@ -66,7 +86,17 @@
       </w:r>
     </w:p>
     <w:p>
-      <w:r>
+      <w:pPr>
+        <w:rPr>
+          <w:b/>
+          <w:bCs/>
+        </w:rPr>
+      </w:pPr>
+      <w:r>
+        <w:rPr>
+          <w:b/>
+          <w:bCs/>
+        </w:rPr>
         <w:t>Q.1.3 Explain what the int and 3 indicate in this case?</w:t>
       </w:r>
     </w:p>
@@ -76,7 +106,17 @@
       </w:r>
     </w:p>
     <w:p>
-      <w:r>
+      <w:pPr>
+        <w:rPr>
+          <w:b/>
+          <w:bCs/>
+        </w:rPr>
+      </w:pPr>
+      <w:r>
+        <w:rPr>
+          <w:b/>
+          <w:bCs/>
+        </w:rPr>
         <w:t>Q.1.4 In the code above, what is the type of itr2?</w:t>
       </w:r>
     </w:p>
@@ -89,7 +129,17 @@
       </w:r>
     </w:p>
     <w:p>
-      <w:r>
+      <w:pPr>
+        <w:rPr>
+          <w:b/>
+          <w:bCs/>
+        </w:rPr>
+      </w:pPr>
+      <w:r>
+        <w:rPr>
+          <w:b/>
+          <w:bCs/>
+        </w:rPr>
         <w:t>Q.1.5 In the code above, what is the type of v?</w:t>
       </w:r>
     </w:p>
@@ -99,7 +149,17 @@
       </w:r>
     </w:p>
     <w:p>
-      <w:r>
+      <w:pPr>
+        <w:rPr>
+          <w:b/>
+          <w:bCs/>
+        </w:rPr>
+      </w:pPr>
+      <w:r>
+        <w:rPr>
+          <w:b/>
+          <w:bCs/>
+        </w:rPr>
         <w:t>Q.1.6 In the code above, what does the &amp; mean in (auto&amp; v : a1)</w:t>
       </w:r>
     </w:p>
@@ -112,7 +172,17 @@
       </w:r>
     </w:p>
     <w:p>
-      <w:r>
+      <w:pPr>
+        <w:rPr>
+          <w:b/>
+          <w:bCs/>
+        </w:rPr>
+      </w:pPr>
+      <w:r>
+        <w:rPr>
+          <w:b/>
+          <w:bCs/>
+        </w:rPr>
         <w:t>Q.1.7 Try this. Why does a1[3] work but at(3) does not?</w:t>
       </w:r>
     </w:p>
@@ -140,17 +210,41 @@
       </w:r>
     </w:p>
     <w:p>
-      <w:r>
+      <w:pPr>
+        <w:rPr>
+          <w:b/>
+          <w:bCs/>
+        </w:rPr>
+      </w:pPr>
+      <w:r>
+        <w:rPr>
+          <w:b/>
+          <w:bCs/>
+        </w:rPr>
         <w:t>Q.1.8 How would you do a forward (not reverse) sort?</w:t>
       </w:r>
     </w:p>
     <w:p/>
     <w:p>
-      <w:r>
+      <w:pPr>
+        <w:rPr>
+          <w:b/>
+          <w:bCs/>
+        </w:rPr>
+      </w:pPr>
+      <w:r>
+        <w:rPr>
+          <w:b/>
+          <w:bCs/>
+        </w:rPr>
         <w:lastRenderedPageBreak/>
         <w:t>Q.2</w:t>
       </w:r>
       <w:r>
+        <w:rPr>
+          <w:b/>
+          <w:bCs/>
+        </w:rPr>
         <w:tab/>
         <w:t>In array_demo_2, explain what a4(a1) does</w:t>
       </w:r>
@@ -161,10 +255,24 @@
       </w:r>
     </w:p>
     <w:p>
-      <w:r>
+      <w:pPr>
+        <w:rPr>
+          <w:b/>
+          <w:bCs/>
+        </w:rPr>
+      </w:pPr>
+      <w:r>
+        <w:rPr>
+          <w:b/>
+          <w:bCs/>
+        </w:rPr>
         <w:t>Q.4</w:t>
       </w:r>
       <w:r>
+        <w:rPr>
+          <w:b/>
+          <w:bCs/>
+        </w:rPr>
         <w:tab/>
         <w:t>How do we (what methods) add and remove items to a stack?</w:t>
       </w:r>
@@ -175,10 +283,24 @@
       </w:r>
     </w:p>
     <w:p>
-      <w:r>
+      <w:pPr>
+        <w:rPr>
+          <w:b/>
+          <w:bCs/>
+        </w:rPr>
+      </w:pPr>
+      <w:r>
+        <w:rPr>
+          <w:b/>
+          <w:bCs/>
+        </w:rPr>
         <w:t>Q.5</w:t>
       </w:r>
       <w:r>
+        <w:rPr>
+          <w:b/>
+          <w:bCs/>
+        </w:rPr>
         <w:tab/>
         <w:t>A stack has no no [] or at() method - why?</w:t>
       </w:r>
@@ -189,10 +311,24 @@
       </w:r>
     </w:p>
     <w:p>
-      <w:r>
+      <w:pPr>
+        <w:rPr>
+          <w:b/>
+          <w:bCs/>
+        </w:rPr>
+      </w:pPr>
+      <w:r>
+        <w:rPr>
+          <w:b/>
+          <w:bCs/>
+        </w:rPr>
         <w:t>Q.6</w:t>
       </w:r>
       <w:r>
+        <w:rPr>
+          <w:b/>
+          <w:bCs/>
+        </w:rPr>
         <w:tab/>
         <w:t>What is the difference between a stack.pop() and a queue.pop()</w:t>
       </w:r>
@@ -203,10 +339,24 @@
       </w:r>
     </w:p>
     <w:p>
-      <w:r>
+      <w:pPr>
+        <w:rPr>
+          <w:b/>
+          <w:bCs/>
+        </w:rPr>
+      </w:pPr>
+      <w:r>
+        <w:rPr>
+          <w:b/>
+          <w:bCs/>
+        </w:rPr>
         <w:t>Q.7</w:t>
       </w:r>
       <w:r>
+        <w:rPr>
+          <w:b/>
+          <w:bCs/>
+        </w:rPr>
         <w:tab/>
         <w:t>Can we access a list value using and int index? Explain.</w:t>
       </w:r>
@@ -215,12 +365,29 @@
       <w:r>
         <w:t>Not directly, std::list doesn’t support any accessing operators like [] or at().</w:t>
       </w:r>
-    </w:p>
-    <w:p>
-      <w:r>
+      <w:r>
+        <w:t xml:space="preserve"> This  because lists are a 2 linked dynamic array that don’t have set locations for each element, so there is no list[1] to get the second element because there is no location 1, you have to check the first element and find its next link through that element.</w:t>
+      </w:r>
+    </w:p>
+    <w:p>
+      <w:pPr>
+        <w:rPr>
+          <w:b/>
+          <w:bCs/>
+        </w:rPr>
+      </w:pPr>
+      <w:r>
+        <w:rPr>
+          <w:b/>
+          <w:bCs/>
+        </w:rPr>
         <w:t>Q.8</w:t>
       </w:r>
       <w:r>
+        <w:rPr>
+          <w:b/>
+          <w:bCs/>
+        </w:rPr>
         <w:tab/>
         <w:t>Is there a reason to use a list instead of a vector?</w:t>
       </w:r>
@@ -231,10 +398,24 @@
       </w:r>
     </w:p>
     <w:p>
-      <w:r>
+      <w:pPr>
+        <w:rPr>
+          <w:b/>
+          <w:bCs/>
+        </w:rPr>
+      </w:pPr>
+      <w:r>
+        <w:rPr>
+          <w:b/>
+          <w:bCs/>
+        </w:rPr>
         <w:t>Q.9</w:t>
       </w:r>
       <w:r>
+        <w:rPr>
+          <w:b/>
+          <w:bCs/>
+        </w:rPr>
         <w:tab/>
         <w:t>Was max_size and size the same? (Can they be different?)</w:t>
       </w:r>
@@ -245,20 +426,55 @@
       </w:r>
     </w:p>
     <w:p>
-      <w:r>
+      <w:pPr>
+        <w:rPr>
+          <w:b/>
+          <w:bCs/>
+        </w:rPr>
+      </w:pPr>
+      <w:r>
+        <w:rPr>
+          <w:b/>
+          <w:bCs/>
+        </w:rPr>
         <w:t>Q.10</w:t>
       </w:r>
       <w:r>
+        <w:rPr>
+          <w:b/>
+          <w:bCs/>
+        </w:rPr>
         <w:tab/>
         <w:t>Which ParticleClass constructor was called?</w:t>
       </w:r>
     </w:p>
-    <w:p/>
-    <w:p>
-      <w:r>
+    <w:p>
+      <w:r>
+        <w:t xml:space="preserve">ParticleClass </w:t>
+      </w:r>
+      <w:r>
+        <w:t>Default constructor was called.</w:t>
+      </w:r>
+    </w:p>
+    <w:p>
+      <w:pPr>
+        <w:rPr>
+          <w:b/>
+          <w:bCs/>
+        </w:rPr>
+      </w:pPr>
+      <w:r>
+        <w:rPr>
+          <w:b/>
+          <w:bCs/>
+        </w:rPr>
         <w:t>Q.11</w:t>
       </w:r>
       <w:r>
+        <w:rPr>
+          <w:b/>
+          <w:bCs/>
+        </w:rPr>
         <w:tab/>
         <w:t>Were the ParticleClass instances deleted? If so, how?</w:t>
       </w:r>
@@ -269,10 +485,24 @@
       </w:r>
     </w:p>
     <w:p>
-      <w:r>
+      <w:pPr>
+        <w:rPr>
+          <w:b/>
+          <w:bCs/>
+        </w:rPr>
+      </w:pPr>
+      <w:r>
+        <w:rPr>
+          <w:b/>
+          <w:bCs/>
+        </w:rPr>
         <w:t>Q.12</w:t>
       </w:r>
       <w:r>
+        <w:rPr>
+          <w:b/>
+          <w:bCs/>
+        </w:rPr>
         <w:tab/>
         <w:t>Was the vector instance deleted? If so, how do you know this?</w:t>
       </w:r>
@@ -283,10 +513,25 @@
       </w:r>
     </w:p>
     <w:p>
-      <w:r>
+      <w:pPr>
+        <w:rPr>
+          <w:b/>
+          <w:bCs/>
+        </w:rPr>
+      </w:pPr>
+      <w:r>
+        <w:rPr>
+          <w:b/>
+          <w:bCs/>
+        </w:rPr>
+        <w:lastRenderedPageBreak/>
         <w:t>Q.13</w:t>
       </w:r>
       <w:r>
+        <w:rPr>
+          <w:b/>
+          <w:bCs/>
+        </w:rPr>
         <w:tab/>
         <w:t>Your IDE might suggest to use emplace_back instead of push_back. What does this mean?</w:t>
       </w:r>
@@ -297,11 +542,24 @@
       </w:r>
     </w:p>
     <w:p>
-      <w:r>
-        <w:lastRenderedPageBreak/>
+      <w:pPr>
+        <w:rPr>
+          <w:b/>
+          <w:bCs/>
+        </w:rPr>
+      </w:pPr>
+      <w:r>
+        <w:rPr>
+          <w:b/>
+          <w:bCs/>
+        </w:rPr>
         <w:t>Q 14</w:t>
       </w:r>
       <w:r>
+        <w:rPr>
+          <w:b/>
+          <w:bCs/>
+        </w:rPr>
         <w:tab/>
         <w:t>Apparently const prevents a copy - quicker performance. Is this true? Use evidence or sources to justify your answer.</w:t>
       </w:r>
@@ -924,6 +1182,7 @@
   <w:style w:type="character" w:default="1" w:styleId="DefaultParagraphFont">
     <w:name w:val="Default Paragraph Font"/>
     <w:uiPriority w:val="1"/>
+    <w:semiHidden/>
     <w:unhideWhenUsed/>
   </w:style>
   <w:style w:type="table" w:default="1" w:styleId="TableNormal">

</xml_diff>